<commit_message>
Enhance home page with colorful skill cards and remove 'modern' from intro
</commit_message>
<xml_diff>
--- a/Girisha_Goggireddi_Resume.docx
+++ b/Girisha_Goggireddi_Resume.docx
@@ -12,7 +12,6 @@
           <w:szCs w:val="28"/>
         </w:rPr>
       </w:pPr>
-      <w:proofErr w:type="spellStart"/>
       <w:r>
         <w:rPr>
           <w:rFonts w:ascii="Times New Roman" w:eastAsia="Times New Roman" w:hAnsi="Times New Roman" w:cs="Times New Roman"/>
@@ -20,17 +19,7 @@
           <w:sz w:val="28"/>
           <w:szCs w:val="28"/>
         </w:rPr>
-        <w:t>Girishanushcalepeckaw</w:t>
-      </w:r>
-      <w:proofErr w:type="spellEnd"/>
-      <w:r>
-        <w:rPr>
-          <w:rFonts w:ascii="Times New Roman" w:eastAsia="Times New Roman" w:hAnsi="Times New Roman" w:cs="Times New Roman"/>
-          <w:b/>
-          <w:sz w:val="28"/>
-          <w:szCs w:val="28"/>
-        </w:rPr>
-        <w:t xml:space="preserve"> (Girisha) </w:t>
+        <w:t xml:space="preserve">Girisha </w:t>
       </w:r>
       <w:proofErr w:type="spellStart"/>
       <w:r>
@@ -61,57 +50,6 @@
           <w:szCs w:val="20"/>
         </w:rPr>
         <w:t>lipikareddi@gmail.com</w:t>
-      </w:r>
-      <w:r>
-        <w:rPr>
-          <w:rFonts w:ascii="Times New Roman" w:eastAsia="Times New Roman" w:hAnsi="Times New Roman" w:cs="Times New Roman"/>
-          <w:color w:val="000000"/>
-          <w:sz w:val="20"/>
-          <w:szCs w:val="20"/>
-        </w:rPr>
-        <w:t xml:space="preserve"> | (</w:t>
-      </w:r>
-      <w:r>
-        <w:rPr>
-          <w:rFonts w:ascii="Times New Roman" w:eastAsia="Times New Roman" w:hAnsi="Times New Roman" w:cs="Times New Roman"/>
-          <w:sz w:val="20"/>
-          <w:szCs w:val="20"/>
-        </w:rPr>
-        <w:t>203</w:t>
-      </w:r>
-      <w:r>
-        <w:rPr>
-          <w:rFonts w:ascii="Times New Roman" w:eastAsia="Times New Roman" w:hAnsi="Times New Roman" w:cs="Times New Roman"/>
-          <w:color w:val="000000"/>
-          <w:sz w:val="20"/>
-          <w:szCs w:val="20"/>
-        </w:rPr>
-        <w:t xml:space="preserve">) </w:t>
-      </w:r>
-      <w:r>
-        <w:rPr>
-          <w:rFonts w:ascii="Times New Roman" w:eastAsia="Times New Roman" w:hAnsi="Times New Roman" w:cs="Times New Roman"/>
-          <w:sz w:val="20"/>
-          <w:szCs w:val="20"/>
-        </w:rPr>
-        <w:t>428</w:t>
-      </w:r>
-      <w:r>
-        <w:rPr>
-          <w:rFonts w:ascii="Times New Roman" w:eastAsia="Times New Roman" w:hAnsi="Times New Roman" w:cs="Times New Roman"/>
-          <w:color w:val="000000"/>
-          <w:sz w:val="20"/>
-          <w:szCs w:val="20"/>
-        </w:rPr>
-        <w:t>-</w:t>
-      </w:r>
-      <w:r>
-        <w:rPr>
-          <w:rFonts w:ascii="Times New Roman" w:eastAsia="Times New Roman" w:hAnsi="Times New Roman" w:cs="Times New Roman"/>
-          <w:sz w:val="20"/>
-          <w:szCs w:val="20"/>
-        </w:rPr>
-        <w:t>8626</w:t>
       </w:r>
       <w:r>
         <w:rPr>
@@ -3577,17 +3515,6 @@
         </w:rPr>
         <w:t>May 2025</w:t>
       </w:r>
-    </w:p>
-    <w:p>
-      <w:pPr>
-        <w:spacing w:line="276" w:lineRule="auto"/>
-        <w:rPr>
-          <w:rFonts w:ascii="Times New Roman" w:eastAsia="Times New Roman" w:hAnsi="Times New Roman" w:cs="Times New Roman"/>
-          <w:color w:val="000000"/>
-          <w:sz w:val="20"/>
-          <w:szCs w:val="20"/>
-        </w:rPr>
-      </w:pPr>
     </w:p>
     <w:sectPr>
       <w:pgSz w:w="12240" w:h="15840"/>

</xml_diff>